<commit_message>
Update Trust and Reputation System 2.0.docx
</commit_message>
<xml_diff>
--- a/Trust and Reputation System 2.0.docx
+++ b/Trust and Reputation System 2.0.docx
@@ -108,26 +108,7 @@
         <w:rPr>
           <w:szCs w:val="24"/>
         </w:rPr>
-        <w:t>Question attempt time (</w:t>
-      </w:r>
-      <w:r>
-        <w:rPr>
-          <w:szCs w:val="24"/>
-        </w:rPr>
-        <w:t>T</w:t>
-      </w:r>
-      <w:r>
-        <w:rPr>
-          <w:szCs w:val="24"/>
-          <w:vertAlign w:val="subscript"/>
-        </w:rPr>
-        <w:t>a</w:t>
-      </w:r>
-      <w:r>
-        <w:rPr>
-          <w:szCs w:val="24"/>
-        </w:rPr>
-        <w:t>)</w:t>
+        <w:t xml:space="preserve">Question attempt time </w:t>
       </w:r>
     </w:p>
     <w:p>
@@ -146,19 +127,7 @@
         <w:rPr>
           <w:szCs w:val="24"/>
         </w:rPr>
-        <w:t>Constraint Questions (</w:t>
-      </w:r>
-      <w:r>
-        <w:rPr>
-          <w:szCs w:val="24"/>
-        </w:rPr>
-        <w:t>Cq</w:t>
-      </w:r>
-      <w:r>
-        <w:rPr>
-          <w:szCs w:val="24"/>
-        </w:rPr>
-        <w:t>)</w:t>
+        <w:t xml:space="preserve">Constraint Questions </w:t>
       </w:r>
     </w:p>
     <w:p>
@@ -179,28 +148,6 @@
         </w:rPr>
         <w:t xml:space="preserve">Acceptance Rate </w:t>
       </w:r>
-      <w:r>
-        <w:rPr>
-          <w:bCs/>
-          <w:szCs w:val="24"/>
-        </w:rPr>
-        <w:t>(A</w:t>
-      </w:r>
-      <w:r>
-        <w:rPr>
-          <w:bCs/>
-          <w:szCs w:val="24"/>
-          <w:vertAlign w:val="subscript"/>
-        </w:rPr>
-        <w:t>rate</w:t>
-      </w:r>
-      <w:r>
-        <w:rPr>
-          <w:bCs/>
-          <w:szCs w:val="24"/>
-        </w:rPr>
-        <w:t>)</w:t>
-      </w:r>
     </w:p>
     <w:p>
       <w:pPr>
@@ -292,16 +239,10 @@
         <w:t xml:space="preserve">Deviated </w:t>
       </w:r>
       <w:r>
-        <w:t>Attempt Time (T</w:t>
-      </w:r>
-      <w:r>
-        <w:rPr>
-          <w:vertAlign w:val="subscript"/>
-        </w:rPr>
-        <w:t>a</w:t>
-      </w:r>
-      <w:r>
-        <w:t>):</w:t>
+        <w:t>Attempt Time</w:t>
+      </w:r>
+      <w:r>
+        <w:t>:</w:t>
       </w:r>
     </w:p>
     <w:p>
@@ -1204,16 +1145,7 @@
           <w:szCs w:val="24"/>
           <w:vertAlign w:val="subscript"/>
         </w:rPr>
-        <w:t>▲</w:t>
-      </w:r>
-      <w:r>
-        <w:rPr>
-          <w:rFonts w:eastAsia="东文宋体"/>
-          <w:bCs/>
-          <w:szCs w:val="24"/>
-          <w:vertAlign w:val="subscript"/>
-        </w:rPr>
-        <w:t xml:space="preserve"> </w:t>
+        <w:t xml:space="preserve">▲ </w:t>
       </w:r>
       <w:r>
         <w:rPr>
@@ -1551,7 +1483,6 @@
         </w:rPr>
         <w:t xml:space="preserve">/ </w:t>
       </w:r>
-      <w:proofErr w:type="gramStart"/>
       <w:r>
         <w:rPr>
           <w:szCs w:val="24"/>
@@ -1569,14 +1500,7 @@
         <w:rPr>
           <w:szCs w:val="24"/>
         </w:rPr>
-        <w:t xml:space="preserve"> will</w:t>
-      </w:r>
-      <w:proofErr w:type="gramEnd"/>
-      <w:r>
-        <w:rPr>
-          <w:szCs w:val="24"/>
-        </w:rPr>
-        <w:t xml:space="preserve"> give negative parameter impact. Other two parameter have positive impact. To calculate overall positive impact of all parameter we need to subtract it from 1 to make it positive impact in the final calculation.</w:t>
+        <w:t>will give negative parameter impact. Other two parameter have positive impact. To calculate overall positive impact of all parameter we need to subtract it from 1 to make it positive impact in the final calculation.</w:t>
       </w:r>
       <w:r>
         <w:rPr>
@@ -1598,7 +1522,7 @@
         <w:t xml:space="preserve">   </w:t>
       </w:r>
       <w:r>
-        <w:t>Constraint Questions (Cq):</w:t>
+        <w:t xml:space="preserve">Constraint Questions </w:t>
       </w:r>
     </w:p>
     <w:p>
@@ -1862,7 +1786,7 @@
           <w:rStyle w:val="Heading8Char"/>
           <w:b/>
         </w:rPr>
-        <w:t>.   Acceptance rate (Arate):</w:t>
+        <w:t>.   Acceptance rate</w:t>
       </w:r>
     </w:p>
     <w:p>
@@ -2201,21 +2125,7 @@
           <w:b/>
           <w:szCs w:val="24"/>
         </w:rPr>
-        <w:t>*w3</w:t>
-      </w:r>
-      <w:r>
-        <w:rPr>
-          <w:b/>
-          <w:szCs w:val="24"/>
-        </w:rPr>
-        <w:t>)</w:t>
-      </w:r>
-      <w:r>
-        <w:rPr>
-          <w:b/>
-          <w:szCs w:val="24"/>
-        </w:rPr>
-        <w:t xml:space="preserve"> </w:t>
+        <w:t xml:space="preserve">*w3) </w:t>
       </w:r>
       <w:r>
         <w:rPr>
@@ -2598,6 +2508,8 @@
           <w:szCs w:val="24"/>
         </w:rPr>
       </w:pPr>
+      <w:bookmarkStart w:id="1" w:name="_GoBack"/>
+      <w:bookmarkEnd w:id="1"/>
     </w:p>
     <w:p>
       <w:pPr>
@@ -2709,56 +2621,77 @@
       <w:tblPr>
         <w:tblStyle w:val="TableGrid"/>
         <w:tblpPr w:leftFromText="180" w:rightFromText="180" w:vertAnchor="page" w:horzAnchor="margin" w:tblpXSpec="center" w:tblpY="5206"/>
-        <w:tblW w:w="7405" w:type="dxa"/>
+        <w:tblW w:w="9411" w:type="dxa"/>
         <w:tblLook w:val="04A0" w:firstRow="1" w:lastRow="0" w:firstColumn="1" w:lastColumn="0" w:noHBand="0" w:noVBand="1"/>
       </w:tblPr>
       <w:tblGrid>
-        <w:gridCol w:w="2019"/>
-        <w:gridCol w:w="3367"/>
-        <w:gridCol w:w="2019"/>
+        <w:gridCol w:w="2566"/>
+        <w:gridCol w:w="4279"/>
+        <w:gridCol w:w="2566"/>
       </w:tblGrid>
       <w:tr>
         <w:trPr>
-          <w:trHeight w:val="246"/>
+          <w:trHeight w:val="251"/>
         </w:trPr>
         <w:tc>
           <w:tcPr>
-            <w:tcW w:w="2019" w:type="dxa"/>
+            <w:tcW w:w="2566" w:type="dxa"/>
             <w:shd w:val="clear" w:color="auto" w:fill="A6A6A6" w:themeFill="background1" w:themeFillShade="A6"/>
             <w:noWrap/>
             <w:hideMark/>
           </w:tcPr>
           <w:p>
+            <w:pPr>
+              <w:rPr>
+                <w:b/>
+              </w:rPr>
+            </w:pPr>
             <w:r>
+              <w:rPr>
+                <w:b/>
+              </w:rPr>
               <w:t>Survey ID</w:t>
             </w:r>
           </w:p>
         </w:tc>
         <w:tc>
           <w:tcPr>
-            <w:tcW w:w="3367" w:type="dxa"/>
+            <w:tcW w:w="4279" w:type="dxa"/>
             <w:shd w:val="clear" w:color="auto" w:fill="A6A6A6" w:themeFill="background1" w:themeFillShade="A6"/>
             <w:noWrap/>
             <w:hideMark/>
           </w:tcPr>
           <w:p>
+            <w:pPr>
+              <w:rPr>
+                <w:b/>
+              </w:rPr>
+            </w:pPr>
             <w:r>
-              <w:t> </w:t>
-            </w:r>
-            <w:r>
-              <w:t>Attempt time deviation</w:t>
+              <w:rPr>
+                <w:b/>
+              </w:rPr>
+              <w:t> Attempt time deviation</w:t>
             </w:r>
           </w:p>
         </w:tc>
         <w:tc>
           <w:tcPr>
-            <w:tcW w:w="2019" w:type="dxa"/>
+            <w:tcW w:w="2566" w:type="dxa"/>
             <w:shd w:val="clear" w:color="auto" w:fill="A6A6A6" w:themeFill="background1" w:themeFillShade="A6"/>
             <w:noWrap/>
             <w:hideMark/>
           </w:tcPr>
           <w:p>
+            <w:pPr>
+              <w:rPr>
+                <w:b/>
+              </w:rPr>
+            </w:pPr>
             <w:r>
+              <w:rPr>
+                <w:b/>
+              </w:rPr>
               <w:t>Constraint Q.</w:t>
             </w:r>
           </w:p>
@@ -2766,15 +2699,19 @@
       </w:tr>
       <w:tr>
         <w:trPr>
-          <w:trHeight w:val="246"/>
+          <w:trHeight w:val="251"/>
         </w:trPr>
         <w:tc>
           <w:tcPr>
-            <w:tcW w:w="2019" w:type="dxa"/>
+            <w:tcW w:w="2566" w:type="dxa"/>
+            <w:shd w:val="clear" w:color="auto" w:fill="D5DCE4" w:themeFill="text2" w:themeFillTint="33"/>
             <w:noWrap/>
             <w:hideMark/>
           </w:tcPr>
           <w:p>
+            <w:pPr>
+              <w:jc w:val="center"/>
+            </w:pPr>
             <w:r>
               <w:t>S1</w:t>
             </w:r>
@@ -2782,11 +2719,15 @@
         </w:tc>
         <w:tc>
           <w:tcPr>
-            <w:tcW w:w="3367" w:type="dxa"/>
+            <w:tcW w:w="4279" w:type="dxa"/>
+            <w:shd w:val="clear" w:color="auto" w:fill="ACB9CA" w:themeFill="text2" w:themeFillTint="66"/>
             <w:noWrap/>
             <w:hideMark/>
           </w:tcPr>
           <w:p>
+            <w:pPr>
+              <w:jc w:val="center"/>
+            </w:pPr>
             <w:r>
               <w:t>0.2</w:t>
             </w:r>
@@ -2794,11 +2735,15 @@
         </w:tc>
         <w:tc>
           <w:tcPr>
-            <w:tcW w:w="2019" w:type="dxa"/>
+            <w:tcW w:w="2566" w:type="dxa"/>
+            <w:shd w:val="clear" w:color="auto" w:fill="8496B0" w:themeFill="text2" w:themeFillTint="99"/>
             <w:noWrap/>
             <w:hideMark/>
           </w:tcPr>
           <w:p>
+            <w:pPr>
+              <w:jc w:val="center"/>
+            </w:pPr>
             <w:r>
               <w:t>1</w:t>
             </w:r>
@@ -2807,15 +2752,19 @@
       </w:tr>
       <w:tr>
         <w:trPr>
-          <w:trHeight w:val="246"/>
+          <w:trHeight w:val="251"/>
         </w:trPr>
         <w:tc>
           <w:tcPr>
-            <w:tcW w:w="2019" w:type="dxa"/>
+            <w:tcW w:w="2566" w:type="dxa"/>
+            <w:shd w:val="clear" w:color="auto" w:fill="D5DCE4" w:themeFill="text2" w:themeFillTint="33"/>
             <w:noWrap/>
             <w:hideMark/>
           </w:tcPr>
           <w:p>
+            <w:pPr>
+              <w:jc w:val="center"/>
+            </w:pPr>
             <w:r>
               <w:t>S2</w:t>
             </w:r>
@@ -2823,11 +2772,15 @@
         </w:tc>
         <w:tc>
           <w:tcPr>
-            <w:tcW w:w="3367" w:type="dxa"/>
+            <w:tcW w:w="4279" w:type="dxa"/>
+            <w:shd w:val="clear" w:color="auto" w:fill="ACB9CA" w:themeFill="text2" w:themeFillTint="66"/>
             <w:noWrap/>
             <w:hideMark/>
           </w:tcPr>
           <w:p>
+            <w:pPr>
+              <w:jc w:val="center"/>
+            </w:pPr>
             <w:r>
               <w:t>0.5</w:t>
             </w:r>
@@ -2835,11 +2788,15 @@
         </w:tc>
         <w:tc>
           <w:tcPr>
-            <w:tcW w:w="2019" w:type="dxa"/>
+            <w:tcW w:w="2566" w:type="dxa"/>
+            <w:shd w:val="clear" w:color="auto" w:fill="8496B0" w:themeFill="text2" w:themeFillTint="99"/>
             <w:noWrap/>
             <w:hideMark/>
           </w:tcPr>
           <w:p>
+            <w:pPr>
+              <w:jc w:val="center"/>
+            </w:pPr>
             <w:r>
               <w:t>1</w:t>
             </w:r>
@@ -2848,15 +2805,19 @@
       </w:tr>
       <w:tr>
         <w:trPr>
-          <w:trHeight w:val="246"/>
+          <w:trHeight w:val="251"/>
         </w:trPr>
         <w:tc>
           <w:tcPr>
-            <w:tcW w:w="2019" w:type="dxa"/>
+            <w:tcW w:w="2566" w:type="dxa"/>
+            <w:shd w:val="clear" w:color="auto" w:fill="D5DCE4" w:themeFill="text2" w:themeFillTint="33"/>
             <w:noWrap/>
             <w:hideMark/>
           </w:tcPr>
           <w:p>
+            <w:pPr>
+              <w:jc w:val="center"/>
+            </w:pPr>
             <w:r>
               <w:t>S3</w:t>
             </w:r>
@@ -2864,11 +2825,15 @@
         </w:tc>
         <w:tc>
           <w:tcPr>
-            <w:tcW w:w="3367" w:type="dxa"/>
+            <w:tcW w:w="4279" w:type="dxa"/>
+            <w:shd w:val="clear" w:color="auto" w:fill="ACB9CA" w:themeFill="text2" w:themeFillTint="66"/>
             <w:noWrap/>
             <w:hideMark/>
           </w:tcPr>
           <w:p>
+            <w:pPr>
+              <w:jc w:val="center"/>
+            </w:pPr>
             <w:r>
               <w:t>0.2</w:t>
             </w:r>
@@ -2876,11 +2841,15 @@
         </w:tc>
         <w:tc>
           <w:tcPr>
-            <w:tcW w:w="2019" w:type="dxa"/>
+            <w:tcW w:w="2566" w:type="dxa"/>
+            <w:shd w:val="clear" w:color="auto" w:fill="8496B0" w:themeFill="text2" w:themeFillTint="99"/>
             <w:noWrap/>
             <w:hideMark/>
           </w:tcPr>
           <w:p>
+            <w:pPr>
+              <w:jc w:val="center"/>
+            </w:pPr>
             <w:r>
               <w:t>1</w:t>
             </w:r>
@@ -2889,15 +2858,19 @@
       </w:tr>
       <w:tr>
         <w:trPr>
-          <w:trHeight w:val="246"/>
+          <w:trHeight w:val="251"/>
         </w:trPr>
         <w:tc>
           <w:tcPr>
-            <w:tcW w:w="2019" w:type="dxa"/>
+            <w:tcW w:w="2566" w:type="dxa"/>
+            <w:shd w:val="clear" w:color="auto" w:fill="D5DCE4" w:themeFill="text2" w:themeFillTint="33"/>
             <w:noWrap/>
             <w:hideMark/>
           </w:tcPr>
           <w:p>
+            <w:pPr>
+              <w:jc w:val="center"/>
+            </w:pPr>
             <w:r>
               <w:t>S4</w:t>
             </w:r>
@@ -2905,11 +2878,15 @@
         </w:tc>
         <w:tc>
           <w:tcPr>
-            <w:tcW w:w="3367" w:type="dxa"/>
+            <w:tcW w:w="4279" w:type="dxa"/>
+            <w:shd w:val="clear" w:color="auto" w:fill="ACB9CA" w:themeFill="text2" w:themeFillTint="66"/>
             <w:noWrap/>
             <w:hideMark/>
           </w:tcPr>
           <w:p>
+            <w:pPr>
+              <w:jc w:val="center"/>
+            </w:pPr>
             <w:r>
               <w:t>0.6</w:t>
             </w:r>
@@ -2917,11 +2894,15 @@
         </w:tc>
         <w:tc>
           <w:tcPr>
-            <w:tcW w:w="2019" w:type="dxa"/>
+            <w:tcW w:w="2566" w:type="dxa"/>
+            <w:shd w:val="clear" w:color="auto" w:fill="8496B0" w:themeFill="text2" w:themeFillTint="99"/>
             <w:noWrap/>
             <w:hideMark/>
           </w:tcPr>
           <w:p>
+            <w:pPr>
+              <w:jc w:val="center"/>
+            </w:pPr>
             <w:r>
               <w:t>0</w:t>
             </w:r>
@@ -2930,15 +2911,19 @@
       </w:tr>
       <w:tr>
         <w:trPr>
-          <w:trHeight w:val="246"/>
+          <w:trHeight w:val="251"/>
         </w:trPr>
         <w:tc>
           <w:tcPr>
-            <w:tcW w:w="2019" w:type="dxa"/>
+            <w:tcW w:w="2566" w:type="dxa"/>
+            <w:shd w:val="clear" w:color="auto" w:fill="D5DCE4" w:themeFill="text2" w:themeFillTint="33"/>
             <w:noWrap/>
             <w:hideMark/>
           </w:tcPr>
           <w:p>
+            <w:pPr>
+              <w:jc w:val="center"/>
+            </w:pPr>
             <w:r>
               <w:t>S5</w:t>
             </w:r>
@@ -2946,11 +2931,15 @@
         </w:tc>
         <w:tc>
           <w:tcPr>
-            <w:tcW w:w="3367" w:type="dxa"/>
+            <w:tcW w:w="4279" w:type="dxa"/>
+            <w:shd w:val="clear" w:color="auto" w:fill="ACB9CA" w:themeFill="text2" w:themeFillTint="66"/>
             <w:noWrap/>
             <w:hideMark/>
           </w:tcPr>
           <w:p>
+            <w:pPr>
+              <w:jc w:val="center"/>
+            </w:pPr>
             <w:r>
               <w:t>0.3</w:t>
             </w:r>
@@ -2958,11 +2947,15 @@
         </w:tc>
         <w:tc>
           <w:tcPr>
-            <w:tcW w:w="2019" w:type="dxa"/>
+            <w:tcW w:w="2566" w:type="dxa"/>
+            <w:shd w:val="clear" w:color="auto" w:fill="8496B0" w:themeFill="text2" w:themeFillTint="99"/>
             <w:noWrap/>
             <w:hideMark/>
           </w:tcPr>
           <w:p>
+            <w:pPr>
+              <w:jc w:val="center"/>
+            </w:pPr>
             <w:r>
               <w:t>0</w:t>
             </w:r>
@@ -2971,15 +2964,19 @@
       </w:tr>
       <w:tr>
         <w:trPr>
-          <w:trHeight w:val="246"/>
+          <w:trHeight w:val="251"/>
         </w:trPr>
         <w:tc>
           <w:tcPr>
-            <w:tcW w:w="2019" w:type="dxa"/>
+            <w:tcW w:w="2566" w:type="dxa"/>
+            <w:shd w:val="clear" w:color="auto" w:fill="D5DCE4" w:themeFill="text2" w:themeFillTint="33"/>
             <w:noWrap/>
             <w:hideMark/>
           </w:tcPr>
           <w:p>
+            <w:pPr>
+              <w:jc w:val="center"/>
+            </w:pPr>
             <w:r>
               <w:t>S6</w:t>
             </w:r>
@@ -2987,11 +2984,15 @@
         </w:tc>
         <w:tc>
           <w:tcPr>
-            <w:tcW w:w="3367" w:type="dxa"/>
+            <w:tcW w:w="4279" w:type="dxa"/>
+            <w:shd w:val="clear" w:color="auto" w:fill="ACB9CA" w:themeFill="text2" w:themeFillTint="66"/>
             <w:noWrap/>
             <w:hideMark/>
           </w:tcPr>
           <w:p>
+            <w:pPr>
+              <w:jc w:val="center"/>
+            </w:pPr>
             <w:r>
               <w:t>0.4</w:t>
             </w:r>
@@ -2999,11 +3000,15 @@
         </w:tc>
         <w:tc>
           <w:tcPr>
-            <w:tcW w:w="2019" w:type="dxa"/>
+            <w:tcW w:w="2566" w:type="dxa"/>
+            <w:shd w:val="clear" w:color="auto" w:fill="8496B0" w:themeFill="text2" w:themeFillTint="99"/>
             <w:noWrap/>
             <w:hideMark/>
           </w:tcPr>
           <w:p>
+            <w:pPr>
+              <w:jc w:val="center"/>
+            </w:pPr>
             <w:r>
               <w:t>1</w:t>
             </w:r>
@@ -3012,15 +3017,19 @@
       </w:tr>
       <w:tr>
         <w:trPr>
-          <w:trHeight w:val="246"/>
+          <w:trHeight w:val="251"/>
         </w:trPr>
         <w:tc>
           <w:tcPr>
-            <w:tcW w:w="2019" w:type="dxa"/>
+            <w:tcW w:w="2566" w:type="dxa"/>
+            <w:shd w:val="clear" w:color="auto" w:fill="D5DCE4" w:themeFill="text2" w:themeFillTint="33"/>
             <w:noWrap/>
             <w:hideMark/>
           </w:tcPr>
           <w:p>
+            <w:pPr>
+              <w:jc w:val="center"/>
+            </w:pPr>
             <w:r>
               <w:t>S7</w:t>
             </w:r>
@@ -3028,11 +3037,15 @@
         </w:tc>
         <w:tc>
           <w:tcPr>
-            <w:tcW w:w="3367" w:type="dxa"/>
+            <w:tcW w:w="4279" w:type="dxa"/>
+            <w:shd w:val="clear" w:color="auto" w:fill="ACB9CA" w:themeFill="text2" w:themeFillTint="66"/>
             <w:noWrap/>
             <w:hideMark/>
           </w:tcPr>
           <w:p>
+            <w:pPr>
+              <w:jc w:val="center"/>
+            </w:pPr>
             <w:r>
               <w:t>0.8</w:t>
             </w:r>
@@ -3040,11 +3053,15 @@
         </w:tc>
         <w:tc>
           <w:tcPr>
-            <w:tcW w:w="2019" w:type="dxa"/>
+            <w:tcW w:w="2566" w:type="dxa"/>
+            <w:shd w:val="clear" w:color="auto" w:fill="8496B0" w:themeFill="text2" w:themeFillTint="99"/>
             <w:noWrap/>
             <w:hideMark/>
           </w:tcPr>
           <w:p>
+            <w:pPr>
+              <w:jc w:val="center"/>
+            </w:pPr>
             <w:r>
               <w:t>0</w:t>
             </w:r>
@@ -3053,15 +3070,19 @@
       </w:tr>
       <w:tr>
         <w:trPr>
-          <w:trHeight w:val="246"/>
+          <w:trHeight w:val="251"/>
         </w:trPr>
         <w:tc>
           <w:tcPr>
-            <w:tcW w:w="2019" w:type="dxa"/>
+            <w:tcW w:w="2566" w:type="dxa"/>
+            <w:shd w:val="clear" w:color="auto" w:fill="D5DCE4" w:themeFill="text2" w:themeFillTint="33"/>
             <w:noWrap/>
             <w:hideMark/>
           </w:tcPr>
           <w:p>
+            <w:pPr>
+              <w:jc w:val="center"/>
+            </w:pPr>
             <w:r>
               <w:t>S8</w:t>
             </w:r>
@@ -3069,11 +3090,15 @@
         </w:tc>
         <w:tc>
           <w:tcPr>
-            <w:tcW w:w="3367" w:type="dxa"/>
+            <w:tcW w:w="4279" w:type="dxa"/>
+            <w:shd w:val="clear" w:color="auto" w:fill="ACB9CA" w:themeFill="text2" w:themeFillTint="66"/>
             <w:noWrap/>
             <w:hideMark/>
           </w:tcPr>
           <w:p>
+            <w:pPr>
+              <w:jc w:val="center"/>
+            </w:pPr>
             <w:r>
               <w:t>0.7</w:t>
             </w:r>
@@ -3081,11 +3106,15 @@
         </w:tc>
         <w:tc>
           <w:tcPr>
-            <w:tcW w:w="2019" w:type="dxa"/>
+            <w:tcW w:w="2566" w:type="dxa"/>
+            <w:shd w:val="clear" w:color="auto" w:fill="8496B0" w:themeFill="text2" w:themeFillTint="99"/>
             <w:noWrap/>
             <w:hideMark/>
           </w:tcPr>
           <w:p>
+            <w:pPr>
+              <w:jc w:val="center"/>
+            </w:pPr>
             <w:r>
               <w:t>0</w:t>
             </w:r>
@@ -3094,15 +3123,19 @@
       </w:tr>
       <w:tr>
         <w:trPr>
-          <w:trHeight w:val="246"/>
+          <w:trHeight w:val="251"/>
         </w:trPr>
         <w:tc>
           <w:tcPr>
-            <w:tcW w:w="2019" w:type="dxa"/>
+            <w:tcW w:w="2566" w:type="dxa"/>
+            <w:shd w:val="clear" w:color="auto" w:fill="D5DCE4" w:themeFill="text2" w:themeFillTint="33"/>
             <w:noWrap/>
             <w:hideMark/>
           </w:tcPr>
           <w:p>
+            <w:pPr>
+              <w:jc w:val="center"/>
+            </w:pPr>
             <w:r>
               <w:t>S9</w:t>
             </w:r>
@@ -3110,11 +3143,15 @@
         </w:tc>
         <w:tc>
           <w:tcPr>
-            <w:tcW w:w="3367" w:type="dxa"/>
+            <w:tcW w:w="4279" w:type="dxa"/>
+            <w:shd w:val="clear" w:color="auto" w:fill="ACB9CA" w:themeFill="text2" w:themeFillTint="66"/>
             <w:noWrap/>
             <w:hideMark/>
           </w:tcPr>
           <w:p>
+            <w:pPr>
+              <w:jc w:val="center"/>
+            </w:pPr>
             <w:r>
               <w:t>0.9</w:t>
             </w:r>
@@ -3122,11 +3159,15 @@
         </w:tc>
         <w:tc>
           <w:tcPr>
-            <w:tcW w:w="2019" w:type="dxa"/>
+            <w:tcW w:w="2566" w:type="dxa"/>
+            <w:shd w:val="clear" w:color="auto" w:fill="8496B0" w:themeFill="text2" w:themeFillTint="99"/>
             <w:noWrap/>
             <w:hideMark/>
           </w:tcPr>
           <w:p>
+            <w:pPr>
+              <w:jc w:val="center"/>
+            </w:pPr>
             <w:r>
               <w:t>1</w:t>
             </w:r>
@@ -3135,15 +3176,19 @@
       </w:tr>
       <w:tr>
         <w:trPr>
-          <w:trHeight w:val="246"/>
+          <w:trHeight w:val="251"/>
         </w:trPr>
         <w:tc>
           <w:tcPr>
-            <w:tcW w:w="2019" w:type="dxa"/>
+            <w:tcW w:w="2566" w:type="dxa"/>
+            <w:shd w:val="clear" w:color="auto" w:fill="D5DCE4" w:themeFill="text2" w:themeFillTint="33"/>
             <w:noWrap/>
             <w:hideMark/>
           </w:tcPr>
           <w:p>
+            <w:pPr>
+              <w:jc w:val="center"/>
+            </w:pPr>
             <w:r>
               <w:t>S10</w:t>
             </w:r>
@@ -3151,11 +3196,15 @@
         </w:tc>
         <w:tc>
           <w:tcPr>
-            <w:tcW w:w="3367" w:type="dxa"/>
+            <w:tcW w:w="4279" w:type="dxa"/>
+            <w:shd w:val="clear" w:color="auto" w:fill="ACB9CA" w:themeFill="text2" w:themeFillTint="66"/>
             <w:noWrap/>
             <w:hideMark/>
           </w:tcPr>
           <w:p>
+            <w:pPr>
+              <w:jc w:val="center"/>
+            </w:pPr>
             <w:r>
               <w:t>0.9</w:t>
             </w:r>
@@ -3163,11 +3212,15 @@
         </w:tc>
         <w:tc>
           <w:tcPr>
-            <w:tcW w:w="2019" w:type="dxa"/>
+            <w:tcW w:w="2566" w:type="dxa"/>
+            <w:shd w:val="clear" w:color="auto" w:fill="8496B0" w:themeFill="text2" w:themeFillTint="99"/>
             <w:noWrap/>
             <w:hideMark/>
           </w:tcPr>
           <w:p>
+            <w:pPr>
+              <w:jc w:val="center"/>
+            </w:pPr>
             <w:r>
               <w:t>1</w:t>
             </w:r>
@@ -3176,15 +3229,19 @@
       </w:tr>
       <w:tr>
         <w:trPr>
-          <w:trHeight w:val="246"/>
+          <w:trHeight w:val="251"/>
         </w:trPr>
         <w:tc>
           <w:tcPr>
-            <w:tcW w:w="2019" w:type="dxa"/>
+            <w:tcW w:w="2566" w:type="dxa"/>
+            <w:shd w:val="clear" w:color="auto" w:fill="D5DCE4" w:themeFill="text2" w:themeFillTint="33"/>
             <w:noWrap/>
             <w:hideMark/>
           </w:tcPr>
           <w:p>
+            <w:pPr>
+              <w:jc w:val="center"/>
+            </w:pPr>
             <w:r>
               <w:t>S11</w:t>
             </w:r>
@@ -3192,11 +3249,15 @@
         </w:tc>
         <w:tc>
           <w:tcPr>
-            <w:tcW w:w="3367" w:type="dxa"/>
+            <w:tcW w:w="4279" w:type="dxa"/>
+            <w:shd w:val="clear" w:color="auto" w:fill="ACB9CA" w:themeFill="text2" w:themeFillTint="66"/>
             <w:noWrap/>
             <w:hideMark/>
           </w:tcPr>
           <w:p>
+            <w:pPr>
+              <w:jc w:val="center"/>
+            </w:pPr>
             <w:r>
               <w:t>0.2</w:t>
             </w:r>
@@ -3204,11 +3265,15 @@
         </w:tc>
         <w:tc>
           <w:tcPr>
-            <w:tcW w:w="2019" w:type="dxa"/>
+            <w:tcW w:w="2566" w:type="dxa"/>
+            <w:shd w:val="clear" w:color="auto" w:fill="8496B0" w:themeFill="text2" w:themeFillTint="99"/>
             <w:noWrap/>
             <w:hideMark/>
           </w:tcPr>
           <w:p>
+            <w:pPr>
+              <w:jc w:val="center"/>
+            </w:pPr>
             <w:r>
               <w:t>0</w:t>
             </w:r>
@@ -3217,16 +3282,19 @@
       </w:tr>
       <w:tr>
         <w:trPr>
-          <w:trHeight w:val="246"/>
+          <w:trHeight w:val="251"/>
         </w:trPr>
         <w:tc>
           <w:tcPr>
-            <w:tcW w:w="2019" w:type="dxa"/>
+            <w:tcW w:w="2566" w:type="dxa"/>
             <w:shd w:val="clear" w:color="auto" w:fill="A6A6A6" w:themeFill="background1" w:themeFillShade="A6"/>
             <w:noWrap/>
             <w:hideMark/>
           </w:tcPr>
           <w:p>
+            <w:pPr>
+              <w:jc w:val="center"/>
+            </w:pPr>
             <w:r>
               <w:t>mean</w:t>
             </w:r>
@@ -3234,12 +3302,15 @@
         </w:tc>
         <w:tc>
           <w:tcPr>
-            <w:tcW w:w="3367" w:type="dxa"/>
+            <w:tcW w:w="4279" w:type="dxa"/>
             <w:shd w:val="clear" w:color="auto" w:fill="A6A6A6" w:themeFill="background1" w:themeFillShade="A6"/>
             <w:noWrap/>
             <w:hideMark/>
           </w:tcPr>
           <w:p>
+            <w:pPr>
+              <w:jc w:val="center"/>
+            </w:pPr>
             <w:r>
               <w:t>5.7/ 11 = 0.51</w:t>
             </w:r>
@@ -3247,12 +3318,15 @@
         </w:tc>
         <w:tc>
           <w:tcPr>
-            <w:tcW w:w="2019" w:type="dxa"/>
+            <w:tcW w:w="2566" w:type="dxa"/>
             <w:shd w:val="clear" w:color="auto" w:fill="A6A6A6" w:themeFill="background1" w:themeFillShade="A6"/>
             <w:noWrap/>
             <w:hideMark/>
           </w:tcPr>
           <w:p>
+            <w:pPr>
+              <w:jc w:val="center"/>
+            </w:pPr>
             <w:r>
               <w:t>6 /11 = 0.54</w:t>
             </w:r>
@@ -3552,23 +3626,14 @@
           <w:highlight w:val="yellow"/>
           <w:vertAlign w:val="subscript"/>
         </w:rPr>
-        <w:t>H</w:t>
-      </w:r>
+        <w:t xml:space="preserve">H </w:t>
+      </w:r>
+      <w:proofErr w:type="gramStart"/>
       <w:r>
         <w:rPr>
           <w:b/>
           <w:szCs w:val="24"/>
           <w:highlight w:val="yellow"/>
-          <w:vertAlign w:val="subscript"/>
-        </w:rPr>
-        <w:t xml:space="preserve"> </w:t>
-      </w:r>
-      <w:proofErr w:type="gramStart"/>
-      <w:r>
-        <w:rPr>
-          <w:b/>
-          <w:szCs w:val="24"/>
-          <w:highlight w:val="yellow"/>
         </w:rPr>
         <w:t>=  0.53</w:t>
       </w:r>
@@ -3594,8 +3659,6 @@
       <w:pPr>
         <w:jc w:val="center"/>
       </w:pPr>
-      <w:bookmarkStart w:id="1" w:name="_GoBack"/>
-      <w:bookmarkEnd w:id="1"/>
     </w:p>
     <w:sectPr>
       <w:pgSz w:w="12240" w:h="15840"/>

</xml_diff>